<commit_message>
Added Factory Method design pattern
</commit_message>
<xml_diff>
--- a/DesignPattern/Design pattern interview questions and answers.docx
+++ b/DesignPattern/Design pattern interview questions and answers.docx
@@ -1032,7 +1032,265 @@
           <w:rtl/>
           <w:lang w:bidi="fa-IR"/>
         </w:rPr>
-        <w:t xml:space="preserve"> اش کنیم، یهو </w:t>
+        <w:t xml:space="preserve"> اش کنیم، یهو تعداد زیادی </w:t>
+      </w:r>
+      <w:r>
+        <w:rPr>
+          <w:rFonts w:cs="B Nazanin"/>
+          <w:sz w:val="28"/>
+          <w:szCs w:val="28"/>
+          <w:lang w:bidi="fa-IR"/>
+        </w:rPr>
+        <w:t>thread</w:t>
+      </w:r>
+      <w:r>
+        <w:rPr>
+          <w:rFonts w:cs="B Nazanin" w:hint="cs"/>
+          <w:sz w:val="28"/>
+          <w:szCs w:val="28"/>
+          <w:rtl/>
+          <w:lang w:bidi="fa-IR"/>
+        </w:rPr>
+        <w:t xml:space="preserve"> میان و یکیشون وارد </w:t>
+      </w:r>
+      <w:r>
+        <w:rPr>
+          <w:rFonts w:cs="B Nazanin"/>
+          <w:sz w:val="28"/>
+          <w:szCs w:val="28"/>
+          <w:lang w:bidi="fa-IR"/>
+        </w:rPr>
+        <w:t>lock</w:t>
+      </w:r>
+      <w:r>
+        <w:rPr>
+          <w:rFonts w:cs="B Nazanin" w:hint="cs"/>
+          <w:sz w:val="28"/>
+          <w:szCs w:val="28"/>
+          <w:rtl/>
+          <w:lang w:bidi="fa-IR"/>
+        </w:rPr>
+        <w:t xml:space="preserve"> میشه. باقی </w:t>
+      </w:r>
+      <w:r>
+        <w:rPr>
+          <w:rFonts w:cs="B Nazanin"/>
+          <w:sz w:val="28"/>
+          <w:szCs w:val="28"/>
+          <w:lang w:bidi="fa-IR"/>
+        </w:rPr>
+        <w:t>thread</w:t>
+      </w:r>
+      <w:r>
+        <w:rPr>
+          <w:rFonts w:cs="B Nazanin" w:hint="cs"/>
+          <w:sz w:val="28"/>
+          <w:szCs w:val="28"/>
+          <w:rtl/>
+          <w:lang w:bidi="fa-IR"/>
+        </w:rPr>
+        <w:t xml:space="preserve"> ها پشت سرش می مونن تا این </w:t>
+      </w:r>
+      <w:r>
+        <w:rPr>
+          <w:rFonts w:cs="B Nazanin"/>
+          <w:sz w:val="28"/>
+          <w:szCs w:val="28"/>
+          <w:lang w:bidi="fa-IR"/>
+        </w:rPr>
+        <w:t>lock</w:t>
+      </w:r>
+      <w:r>
+        <w:rPr>
+          <w:rFonts w:cs="B Nazanin" w:hint="cs"/>
+          <w:sz w:val="28"/>
+          <w:szCs w:val="28"/>
+          <w:rtl/>
+          <w:lang w:bidi="fa-IR"/>
+        </w:rPr>
+        <w:t xml:space="preserve"> رو </w:t>
+      </w:r>
+      <w:r>
+        <w:rPr>
+          <w:rFonts w:cs="B Nazanin"/>
+          <w:sz w:val="28"/>
+          <w:szCs w:val="28"/>
+          <w:lang w:bidi="fa-IR"/>
+        </w:rPr>
+        <w:t>release</w:t>
+      </w:r>
+      <w:r>
+        <w:rPr>
+          <w:rFonts w:cs="B Nazanin" w:hint="cs"/>
+          <w:sz w:val="28"/>
+          <w:szCs w:val="28"/>
+          <w:rtl/>
+          <w:lang w:bidi="fa-IR"/>
+        </w:rPr>
+        <w:t xml:space="preserve"> کنه. در نتیجه به </w:t>
+      </w:r>
+      <w:r>
+        <w:rPr>
+          <w:rFonts w:cs="B Nazanin"/>
+          <w:sz w:val="28"/>
+          <w:szCs w:val="28"/>
+          <w:lang w:bidi="fa-IR"/>
+        </w:rPr>
+        <w:t>race condition</w:t>
+      </w:r>
+      <w:r>
+        <w:rPr>
+          <w:rFonts w:cs="B Nazanin" w:hint="cs"/>
+          <w:sz w:val="28"/>
+          <w:szCs w:val="28"/>
+          <w:rtl/>
+          <w:lang w:bidi="fa-IR"/>
+        </w:rPr>
+        <w:t xml:space="preserve"> </w:t>
+      </w:r>
+      <w:r>
+        <w:rPr>
+          <w:rFonts w:cs="B Nazanin"/>
+          <w:sz w:val="28"/>
+          <w:szCs w:val="28"/>
+          <w:rtl/>
+          <w:lang w:bidi="fa-IR"/>
+        </w:rPr>
+        <w:br/>
+      </w:r>
+      <w:r>
+        <w:rPr>
+          <w:rFonts w:cs="B Nazanin" w:hint="cs"/>
+          <w:sz w:val="28"/>
+          <w:szCs w:val="28"/>
+          <w:rtl/>
+          <w:lang w:bidi="fa-IR"/>
+        </w:rPr>
+        <w:t>می خوریم.</w:t>
+      </w:r>
+      <w:r>
+        <w:rPr>
+          <w:rFonts w:cs="B Nazanin" w:hint="cs"/>
+          <w:sz w:val="28"/>
+          <w:szCs w:val="28"/>
+          <w:rtl/>
+          <w:lang w:bidi="fa-IR"/>
+        </w:rPr>
+        <w:t xml:space="preserve"> پس قبل از </w:t>
+      </w:r>
+      <w:r>
+        <w:rPr>
+          <w:rFonts w:cs="B Nazanin"/>
+          <w:sz w:val="28"/>
+          <w:szCs w:val="28"/>
+          <w:lang w:bidi="fa-IR"/>
+        </w:rPr>
+        <w:t>lock</w:t>
+      </w:r>
+      <w:r>
+        <w:rPr>
+          <w:rFonts w:cs="B Nazanin" w:hint="cs"/>
+          <w:sz w:val="28"/>
+          <w:szCs w:val="28"/>
+          <w:rtl/>
+          <w:lang w:bidi="fa-IR"/>
+        </w:rPr>
+        <w:t xml:space="preserve"> هم یه بار دیگه شرط </w:t>
+      </w:r>
+      <w:r>
+        <w:rPr>
+          <w:rFonts w:cs="B Nazanin"/>
+          <w:sz w:val="28"/>
+          <w:szCs w:val="28"/>
+          <w:lang w:bidi="fa-IR"/>
+        </w:rPr>
+        <w:t>null</w:t>
+      </w:r>
+      <w:r>
+        <w:rPr>
+          <w:rFonts w:cs="B Nazanin" w:hint="cs"/>
+          <w:sz w:val="28"/>
+          <w:szCs w:val="28"/>
+          <w:rtl/>
+          <w:lang w:bidi="fa-IR"/>
+        </w:rPr>
+        <w:t xml:space="preserve"> بودن رو میذاریم. این باعث میشه که نهایتا به تعداد </w:t>
+      </w:r>
+      <w:r>
+        <w:rPr>
+          <w:rFonts w:cs="B Nazanin"/>
+          <w:sz w:val="28"/>
+          <w:szCs w:val="28"/>
+          <w:lang w:bidi="fa-IR"/>
+        </w:rPr>
+        <w:t>core</w:t>
+      </w:r>
+      <w:r>
+        <w:rPr>
+          <w:rFonts w:cs="B Nazanin" w:hint="cs"/>
+          <w:sz w:val="28"/>
+          <w:szCs w:val="28"/>
+          <w:rtl/>
+          <w:lang w:bidi="fa-IR"/>
+        </w:rPr>
+        <w:t xml:space="preserve"> های </w:t>
+      </w:r>
+      <w:r>
+        <w:rPr>
+          <w:rFonts w:cs="B Nazanin"/>
+          <w:sz w:val="28"/>
+          <w:szCs w:val="28"/>
+          <w:lang w:bidi="fa-IR"/>
+        </w:rPr>
+        <w:t>cpu</w:t>
+      </w:r>
+      <w:r>
+        <w:rPr>
+          <w:rFonts w:cs="B Nazanin" w:hint="cs"/>
+          <w:sz w:val="28"/>
+          <w:szCs w:val="28"/>
+          <w:rtl/>
+          <w:lang w:bidi="fa-IR"/>
+        </w:rPr>
+        <w:t xml:space="preserve"> مون </w:t>
+      </w:r>
+      <w:r>
+        <w:rPr>
+          <w:rFonts w:cs="B Nazanin"/>
+          <w:sz w:val="28"/>
+          <w:szCs w:val="28"/>
+          <w:lang w:bidi="fa-IR"/>
+        </w:rPr>
+        <w:t>thread</w:t>
+      </w:r>
+      <w:r>
+        <w:rPr>
+          <w:rFonts w:cs="B Nazanin" w:hint="cs"/>
+          <w:sz w:val="28"/>
+          <w:szCs w:val="28"/>
+          <w:rtl/>
+          <w:lang w:bidi="fa-IR"/>
+        </w:rPr>
+        <w:t xml:space="preserve"> بیاد پشت </w:t>
+      </w:r>
+      <w:r>
+        <w:rPr>
+          <w:rFonts w:cs="B Nazanin"/>
+          <w:sz w:val="28"/>
+          <w:szCs w:val="28"/>
+          <w:lang w:bidi="fa-IR"/>
+        </w:rPr>
+        <w:t>lock</w:t>
+      </w:r>
+      <w:r>
+        <w:rPr>
+          <w:rFonts w:cs="B Nazanin" w:hint="cs"/>
+          <w:sz w:val="28"/>
+          <w:szCs w:val="28"/>
+          <w:rtl/>
+          <w:lang w:bidi="fa-IR"/>
+        </w:rPr>
+        <w:t xml:space="preserve"> منتظر بشه. </w:t>
       </w:r>
       <w:r>
         <w:rPr>
@@ -1043,265 +1301,7 @@
           <w:lang w:bidi="fa-IR"/>
         </w:rPr>
         <w:lastRenderedPageBreak/>
-        <w:t xml:space="preserve">تعداد زیادی </w:t>
-      </w:r>
-      <w:r>
-        <w:rPr>
-          <w:rFonts w:cs="B Nazanin"/>
-          <w:sz w:val="28"/>
-          <w:szCs w:val="28"/>
-          <w:lang w:bidi="fa-IR"/>
-        </w:rPr>
-        <w:t>thread</w:t>
-      </w:r>
-      <w:r>
-        <w:rPr>
-          <w:rFonts w:cs="B Nazanin" w:hint="cs"/>
-          <w:sz w:val="28"/>
-          <w:szCs w:val="28"/>
-          <w:rtl/>
-          <w:lang w:bidi="fa-IR"/>
-        </w:rPr>
-        <w:t xml:space="preserve"> میان و یکیشون وارد </w:t>
-      </w:r>
-      <w:r>
-        <w:rPr>
-          <w:rFonts w:cs="B Nazanin"/>
-          <w:sz w:val="28"/>
-          <w:szCs w:val="28"/>
-          <w:lang w:bidi="fa-IR"/>
-        </w:rPr>
-        <w:t>lock</w:t>
-      </w:r>
-      <w:r>
-        <w:rPr>
-          <w:rFonts w:cs="B Nazanin" w:hint="cs"/>
-          <w:sz w:val="28"/>
-          <w:szCs w:val="28"/>
-          <w:rtl/>
-          <w:lang w:bidi="fa-IR"/>
-        </w:rPr>
-        <w:t xml:space="preserve"> میشه. باقی </w:t>
-      </w:r>
-      <w:r>
-        <w:rPr>
-          <w:rFonts w:cs="B Nazanin"/>
-          <w:sz w:val="28"/>
-          <w:szCs w:val="28"/>
-          <w:lang w:bidi="fa-IR"/>
-        </w:rPr>
-        <w:t>thread</w:t>
-      </w:r>
-      <w:r>
-        <w:rPr>
-          <w:rFonts w:cs="B Nazanin" w:hint="cs"/>
-          <w:sz w:val="28"/>
-          <w:szCs w:val="28"/>
-          <w:rtl/>
-          <w:lang w:bidi="fa-IR"/>
-        </w:rPr>
-        <w:t xml:space="preserve"> ها پشت سرش می مونن تا این </w:t>
-      </w:r>
-      <w:r>
-        <w:rPr>
-          <w:rFonts w:cs="B Nazanin"/>
-          <w:sz w:val="28"/>
-          <w:szCs w:val="28"/>
-          <w:lang w:bidi="fa-IR"/>
-        </w:rPr>
-        <w:t>lock</w:t>
-      </w:r>
-      <w:r>
-        <w:rPr>
-          <w:rFonts w:cs="B Nazanin" w:hint="cs"/>
-          <w:sz w:val="28"/>
-          <w:szCs w:val="28"/>
-          <w:rtl/>
-          <w:lang w:bidi="fa-IR"/>
-        </w:rPr>
-        <w:t xml:space="preserve"> رو </w:t>
-      </w:r>
-      <w:r>
-        <w:rPr>
-          <w:rFonts w:cs="B Nazanin"/>
-          <w:sz w:val="28"/>
-          <w:szCs w:val="28"/>
-          <w:lang w:bidi="fa-IR"/>
-        </w:rPr>
-        <w:t>release</w:t>
-      </w:r>
-      <w:r>
-        <w:rPr>
-          <w:rFonts w:cs="B Nazanin" w:hint="cs"/>
-          <w:sz w:val="28"/>
-          <w:szCs w:val="28"/>
-          <w:rtl/>
-          <w:lang w:bidi="fa-IR"/>
-        </w:rPr>
-        <w:t xml:space="preserve"> کنه. در نتیجه به </w:t>
-      </w:r>
-      <w:r>
-        <w:rPr>
-          <w:rFonts w:cs="B Nazanin"/>
-          <w:sz w:val="28"/>
-          <w:szCs w:val="28"/>
-          <w:lang w:bidi="fa-IR"/>
-        </w:rPr>
-        <w:t>race condition</w:t>
-      </w:r>
-      <w:r>
-        <w:rPr>
-          <w:rFonts w:cs="B Nazanin" w:hint="cs"/>
-          <w:sz w:val="28"/>
-          <w:szCs w:val="28"/>
-          <w:rtl/>
-          <w:lang w:bidi="fa-IR"/>
-        </w:rPr>
-        <w:t xml:space="preserve"> </w:t>
-      </w:r>
-      <w:r>
-        <w:rPr>
-          <w:rFonts w:cs="B Nazanin"/>
-          <w:sz w:val="28"/>
-          <w:szCs w:val="28"/>
-          <w:rtl/>
-          <w:lang w:bidi="fa-IR"/>
-        </w:rPr>
-        <w:br/>
-      </w:r>
-      <w:r>
-        <w:rPr>
-          <w:rFonts w:cs="B Nazanin" w:hint="cs"/>
-          <w:sz w:val="28"/>
-          <w:szCs w:val="28"/>
-          <w:rtl/>
-          <w:lang w:bidi="fa-IR"/>
-        </w:rPr>
-        <w:t>می خوریم.</w:t>
-      </w:r>
-      <w:r>
-        <w:rPr>
-          <w:rFonts w:cs="B Nazanin" w:hint="cs"/>
-          <w:sz w:val="28"/>
-          <w:szCs w:val="28"/>
-          <w:rtl/>
-          <w:lang w:bidi="fa-IR"/>
-        </w:rPr>
-        <w:t xml:space="preserve"> پس قبل از </w:t>
-      </w:r>
-      <w:r>
-        <w:rPr>
-          <w:rFonts w:cs="B Nazanin"/>
-          <w:sz w:val="28"/>
-          <w:szCs w:val="28"/>
-          <w:lang w:bidi="fa-IR"/>
-        </w:rPr>
-        <w:t>lock</w:t>
-      </w:r>
-      <w:r>
-        <w:rPr>
-          <w:rFonts w:cs="B Nazanin" w:hint="cs"/>
-          <w:sz w:val="28"/>
-          <w:szCs w:val="28"/>
-          <w:rtl/>
-          <w:lang w:bidi="fa-IR"/>
-        </w:rPr>
-        <w:t xml:space="preserve"> هم یه بار دیگه شرط </w:t>
-      </w:r>
-      <w:r>
-        <w:rPr>
-          <w:rFonts w:cs="B Nazanin"/>
-          <w:sz w:val="28"/>
-          <w:szCs w:val="28"/>
-          <w:lang w:bidi="fa-IR"/>
-        </w:rPr>
-        <w:t>null</w:t>
-      </w:r>
-      <w:r>
-        <w:rPr>
-          <w:rFonts w:cs="B Nazanin" w:hint="cs"/>
-          <w:sz w:val="28"/>
-          <w:szCs w:val="28"/>
-          <w:rtl/>
-          <w:lang w:bidi="fa-IR"/>
-        </w:rPr>
-        <w:t xml:space="preserve"> بودن رو میذاریم. این باعث میشه که نهایتا به تعداد </w:t>
-      </w:r>
-      <w:r>
-        <w:rPr>
-          <w:rFonts w:cs="B Nazanin"/>
-          <w:sz w:val="28"/>
-          <w:szCs w:val="28"/>
-          <w:lang w:bidi="fa-IR"/>
-        </w:rPr>
-        <w:t>core</w:t>
-      </w:r>
-      <w:r>
-        <w:rPr>
-          <w:rFonts w:cs="B Nazanin" w:hint="cs"/>
-          <w:sz w:val="28"/>
-          <w:szCs w:val="28"/>
-          <w:rtl/>
-          <w:lang w:bidi="fa-IR"/>
-        </w:rPr>
-        <w:t xml:space="preserve"> های </w:t>
-      </w:r>
-      <w:r>
-        <w:rPr>
-          <w:rFonts w:cs="B Nazanin"/>
-          <w:sz w:val="28"/>
-          <w:szCs w:val="28"/>
-          <w:lang w:bidi="fa-IR"/>
-        </w:rPr>
-        <w:t>cpu</w:t>
-      </w:r>
-      <w:r>
-        <w:rPr>
-          <w:rFonts w:cs="B Nazanin" w:hint="cs"/>
-          <w:sz w:val="28"/>
-          <w:szCs w:val="28"/>
-          <w:rtl/>
-          <w:lang w:bidi="fa-IR"/>
-        </w:rPr>
-        <w:t xml:space="preserve"> مون </w:t>
-      </w:r>
-      <w:r>
-        <w:rPr>
-          <w:rFonts w:cs="B Nazanin"/>
-          <w:sz w:val="28"/>
-          <w:szCs w:val="28"/>
-          <w:lang w:bidi="fa-IR"/>
-        </w:rPr>
-        <w:t>thread</w:t>
-      </w:r>
-      <w:r>
-        <w:rPr>
-          <w:rFonts w:cs="B Nazanin" w:hint="cs"/>
-          <w:sz w:val="28"/>
-          <w:szCs w:val="28"/>
-          <w:rtl/>
-          <w:lang w:bidi="fa-IR"/>
-        </w:rPr>
-        <w:t xml:space="preserve"> بیاد پشت </w:t>
-      </w:r>
-      <w:r>
-        <w:rPr>
-          <w:rFonts w:cs="B Nazanin"/>
-          <w:sz w:val="28"/>
-          <w:szCs w:val="28"/>
-          <w:lang w:bidi="fa-IR"/>
-        </w:rPr>
-        <w:t>lock</w:t>
-      </w:r>
-      <w:r>
-        <w:rPr>
-          <w:rFonts w:cs="B Nazanin" w:hint="cs"/>
-          <w:sz w:val="28"/>
-          <w:szCs w:val="28"/>
-          <w:rtl/>
-          <w:lang w:bidi="fa-IR"/>
-        </w:rPr>
-        <w:t xml:space="preserve"> منتظر بشه. بعدش یکی وارد </w:t>
+        <w:t xml:space="preserve">بعدش یکی وارد </w:t>
       </w:r>
       <w:r>
         <w:rPr>
@@ -2445,18 +2445,7 @@
           <w:rtl/>
           <w:lang w:bidi="fa-IR"/>
         </w:rPr>
-        <w:t xml:space="preserve"> استفاده می کنیم </w:t>
-      </w:r>
-      <w:r>
-        <w:rPr>
-          <w:rFonts w:cs="B Nazanin" w:hint="cs"/>
-          <w:sz w:val="28"/>
-          <w:szCs w:val="28"/>
-          <w:rtl/>
-          <w:lang w:bidi="fa-IR"/>
-        </w:rPr>
-        <w:lastRenderedPageBreak/>
-        <w:t xml:space="preserve">که برای یه کلاس، فقط یه بار </w:t>
+        <w:t xml:space="preserve"> استفاده می کنیم که برای یه کلاس، فقط یه بار </w:t>
       </w:r>
       <w:r>
         <w:rPr>
@@ -2649,6 +2638,25 @@
           <w:lang w:bidi="fa-IR"/>
         </w:rPr>
         <w:t xml:space="preserve"> بودن و اولین بار ایجاد کردن شئ رو با این روش هندل می کنیم.</w:t>
+      </w:r>
+    </w:p>
+    <w:p>
+      <w:pPr>
+        <w:rPr>
+          <w:rFonts w:cs="B Nazanin"/>
+          <w:sz w:val="28"/>
+          <w:szCs w:val="28"/>
+          <w:lang w:bidi="fa-IR"/>
+        </w:rPr>
+      </w:pPr>
+      <w:r>
+        <w:rPr>
+          <w:rFonts w:cs="B Nazanin"/>
+          <w:sz w:val="28"/>
+          <w:szCs w:val="28"/>
+          <w:lang w:bidi="fa-IR"/>
+        </w:rPr>
+        <w:br w:type="page"/>
       </w:r>
     </w:p>
     <w:p>
@@ -2673,6 +2681,7 @@
           <w:szCs w:val="28"/>
           <w:lang w:bidi="fa-IR"/>
         </w:rPr>
+        <w:lastRenderedPageBreak/>
         <w:t>Factory method</w:t>
       </w:r>
       <w:r>
@@ -2684,6 +2693,1287 @@
           <w:lang w:bidi="fa-IR"/>
         </w:rPr>
         <w:t>؟</w:t>
+      </w:r>
+    </w:p>
+    <w:p>
+      <w:pPr>
+        <w:pStyle w:val="ListParagraph"/>
+        <w:numPr>
+          <w:ilvl w:val="1"/>
+          <w:numId w:val="1"/>
+        </w:numPr>
+        <w:bidi/>
+        <w:rPr>
+          <w:rFonts w:cs="B Nazanin"/>
+          <w:sz w:val="28"/>
+          <w:szCs w:val="28"/>
+          <w:lang w:bidi="fa-IR"/>
+        </w:rPr>
+      </w:pPr>
+      <w:r>
+        <w:rPr>
+          <w:rFonts w:cs="B Nazanin" w:hint="cs"/>
+          <w:sz w:val="28"/>
+          <w:szCs w:val="28"/>
+          <w:rtl/>
+          <w:lang w:bidi="fa-IR"/>
+        </w:rPr>
+        <w:t xml:space="preserve">از نوع </w:t>
+      </w:r>
+      <w:r>
+        <w:rPr>
+          <w:rFonts w:cs="B Nazanin"/>
+          <w:sz w:val="28"/>
+          <w:szCs w:val="28"/>
+          <w:lang w:bidi="fa-IR"/>
+        </w:rPr>
+        <w:t>creational pattern</w:t>
+      </w:r>
+      <w:r>
+        <w:rPr>
+          <w:rFonts w:cs="B Nazanin" w:hint="cs"/>
+          <w:sz w:val="28"/>
+          <w:szCs w:val="28"/>
+          <w:rtl/>
+          <w:lang w:bidi="fa-IR"/>
+        </w:rPr>
+        <w:t xml:space="preserve"> هاس.</w:t>
+      </w:r>
+    </w:p>
+    <w:p>
+      <w:pPr>
+        <w:pStyle w:val="ListParagraph"/>
+        <w:numPr>
+          <w:ilvl w:val="1"/>
+          <w:numId w:val="1"/>
+        </w:numPr>
+        <w:bidi/>
+        <w:rPr>
+          <w:rFonts w:cs="B Nazanin"/>
+          <w:sz w:val="28"/>
+          <w:szCs w:val="28"/>
+          <w:lang w:bidi="fa-IR"/>
+        </w:rPr>
+      </w:pPr>
+      <w:r>
+        <w:rPr>
+          <w:rFonts w:cs="B Nazanin" w:hint="cs"/>
+          <w:sz w:val="28"/>
+          <w:szCs w:val="28"/>
+          <w:rtl/>
+          <w:lang w:bidi="fa-IR"/>
+        </w:rPr>
+        <w:t xml:space="preserve">در این پترن،‌ به دنبال برگردوندن شئ ای از یه اینترفیس خاص هستیم. به بیان دیگه،‌یه تعدادی کلاس داریم که یه اینترفیس رو </w:t>
+      </w:r>
+      <w:r>
+        <w:rPr>
+          <w:rFonts w:cs="B Nazanin"/>
+          <w:sz w:val="28"/>
+          <w:szCs w:val="28"/>
+          <w:lang w:bidi="fa-IR"/>
+        </w:rPr>
+        <w:t>implement</w:t>
+      </w:r>
+      <w:r>
+        <w:rPr>
+          <w:rFonts w:cs="B Nazanin" w:hint="cs"/>
+          <w:sz w:val="28"/>
+          <w:szCs w:val="28"/>
+          <w:rtl/>
+          <w:lang w:bidi="fa-IR"/>
+        </w:rPr>
+        <w:t xml:space="preserve"> میکنن؛ در این پترن،‌ میخوایم مشخص کنیم که کدوم یکی از کلاس ها باید داخل یه متغیر از نوع اینترفیس ما ریخته بشه.</w:t>
+      </w:r>
+    </w:p>
+    <w:p>
+      <w:pPr>
+        <w:pStyle w:val="ListParagraph"/>
+        <w:numPr>
+          <w:ilvl w:val="1"/>
+          <w:numId w:val="1"/>
+        </w:numPr>
+        <w:bidi/>
+        <w:rPr>
+          <w:rFonts w:cs="B Nazanin"/>
+          <w:sz w:val="28"/>
+          <w:szCs w:val="28"/>
+          <w:lang w:bidi="fa-IR"/>
+        </w:rPr>
+      </w:pPr>
+      <w:r>
+        <w:rPr>
+          <w:rFonts w:cs="B Nazanin" w:hint="cs"/>
+          <w:sz w:val="28"/>
+          <w:szCs w:val="28"/>
+          <w:rtl/>
+          <w:lang w:bidi="fa-IR"/>
+        </w:rPr>
+        <w:t xml:space="preserve">نکته اول درباره این پترن اینه که ۳ مدل پیاده سازی داره: </w:t>
+      </w:r>
+      <w:r>
+        <w:rPr>
+          <w:rFonts w:cs="B Nazanin"/>
+          <w:sz w:val="28"/>
+          <w:szCs w:val="28"/>
+          <w:lang w:bidi="fa-IR"/>
+        </w:rPr>
+        <w:t>simple factory</w:t>
+      </w:r>
+      <w:r>
+        <w:rPr>
+          <w:rFonts w:cs="B Nazanin" w:hint="cs"/>
+          <w:sz w:val="28"/>
+          <w:szCs w:val="28"/>
+          <w:rtl/>
+          <w:lang w:bidi="fa-IR"/>
+        </w:rPr>
+        <w:t xml:space="preserve"> که معمولا با خود </w:t>
+      </w:r>
+      <w:r>
+        <w:rPr>
+          <w:rFonts w:cs="B Nazanin"/>
+          <w:sz w:val="28"/>
+          <w:szCs w:val="28"/>
+          <w:lang w:bidi="fa-IR"/>
+        </w:rPr>
+        <w:t>factory method</w:t>
+      </w:r>
+      <w:r>
+        <w:rPr>
+          <w:rFonts w:cs="B Nazanin" w:hint="cs"/>
+          <w:sz w:val="28"/>
+          <w:szCs w:val="28"/>
+          <w:rtl/>
+          <w:lang w:bidi="fa-IR"/>
+        </w:rPr>
+        <w:t xml:space="preserve"> قاطی میشه، خود </w:t>
+      </w:r>
+      <w:r>
+        <w:rPr>
+          <w:rFonts w:cs="B Nazanin"/>
+          <w:sz w:val="28"/>
+          <w:szCs w:val="28"/>
+          <w:lang w:bidi="fa-IR"/>
+        </w:rPr>
+        <w:t>factory method</w:t>
+      </w:r>
+      <w:r>
+        <w:rPr>
+          <w:rFonts w:cs="B Nazanin" w:hint="cs"/>
+          <w:sz w:val="28"/>
+          <w:szCs w:val="28"/>
+          <w:rtl/>
+          <w:lang w:bidi="fa-IR"/>
+        </w:rPr>
+        <w:t xml:space="preserve"> و </w:t>
+      </w:r>
+      <w:r>
+        <w:rPr>
+          <w:rFonts w:cs="B Nazanin"/>
+          <w:sz w:val="28"/>
+          <w:szCs w:val="28"/>
+          <w:lang w:bidi="fa-IR"/>
+        </w:rPr>
+        <w:t>abstract factory</w:t>
+      </w:r>
+      <w:r>
+        <w:rPr>
+          <w:rFonts w:cs="B Nazanin" w:hint="cs"/>
+          <w:sz w:val="28"/>
+          <w:szCs w:val="28"/>
+          <w:rtl/>
+          <w:lang w:bidi="fa-IR"/>
+        </w:rPr>
+        <w:t xml:space="preserve"> که در بخش بعدی بهش میپردازیم</w:t>
+      </w:r>
+      <w:r>
+        <w:rPr>
+          <w:rFonts w:cs="B Nazanin" w:hint="cs"/>
+          <w:sz w:val="28"/>
+          <w:szCs w:val="28"/>
+          <w:rtl/>
+          <w:lang w:bidi="fa-IR"/>
+        </w:rPr>
+        <w:t>.</w:t>
+      </w:r>
+      <w:r>
+        <w:rPr>
+          <w:rFonts w:cs="B Nazanin" w:hint="cs"/>
+          <w:sz w:val="28"/>
+          <w:szCs w:val="28"/>
+          <w:rtl/>
+          <w:lang w:bidi="fa-IR"/>
+        </w:rPr>
+        <w:t xml:space="preserve"> این قسمت درباره </w:t>
+      </w:r>
+      <w:r>
+        <w:rPr>
+          <w:rFonts w:cs="B Nazanin"/>
+          <w:sz w:val="28"/>
+          <w:szCs w:val="28"/>
+          <w:lang w:bidi="fa-IR"/>
+        </w:rPr>
+        <w:t>simple factory</w:t>
+      </w:r>
+      <w:r>
+        <w:rPr>
+          <w:rFonts w:cs="B Nazanin" w:hint="cs"/>
+          <w:sz w:val="28"/>
+          <w:szCs w:val="28"/>
+          <w:rtl/>
+          <w:lang w:bidi="fa-IR"/>
+        </w:rPr>
+        <w:t xml:space="preserve"> و </w:t>
+      </w:r>
+      <w:r>
+        <w:rPr>
+          <w:rFonts w:cs="B Nazanin"/>
+          <w:sz w:val="28"/>
+          <w:szCs w:val="28"/>
+          <w:lang w:bidi="fa-IR"/>
+        </w:rPr>
+        <w:t>factory method</w:t>
+      </w:r>
+      <w:r>
+        <w:rPr>
+          <w:rFonts w:cs="B Nazanin" w:hint="cs"/>
+          <w:sz w:val="28"/>
+          <w:szCs w:val="28"/>
+          <w:rtl/>
+          <w:lang w:bidi="fa-IR"/>
+        </w:rPr>
+        <w:t>ئه.</w:t>
+      </w:r>
+    </w:p>
+    <w:p>
+      <w:pPr>
+        <w:pStyle w:val="ListParagraph"/>
+        <w:numPr>
+          <w:ilvl w:val="1"/>
+          <w:numId w:val="1"/>
+        </w:numPr>
+        <w:bidi/>
+        <w:rPr>
+          <w:rFonts w:cs="B Nazanin"/>
+          <w:sz w:val="28"/>
+          <w:szCs w:val="28"/>
+          <w:lang w:bidi="fa-IR"/>
+        </w:rPr>
+      </w:pPr>
+      <w:r>
+        <w:rPr>
+          <w:rFonts w:cs="B Nazanin" w:hint="cs"/>
+          <w:sz w:val="28"/>
+          <w:szCs w:val="28"/>
+          <w:rtl/>
+          <w:lang w:bidi="fa-IR"/>
+        </w:rPr>
+        <w:t xml:space="preserve">نوع </w:t>
+      </w:r>
+      <w:r>
+        <w:rPr>
+          <w:rFonts w:cs="B Nazanin"/>
+          <w:sz w:val="28"/>
+          <w:szCs w:val="28"/>
+          <w:lang w:bidi="fa-IR"/>
+        </w:rPr>
+        <w:t>simple factory</w:t>
+      </w:r>
+      <w:r>
+        <w:rPr>
+          <w:rFonts w:cs="B Nazanin" w:hint="cs"/>
+          <w:sz w:val="28"/>
+          <w:szCs w:val="28"/>
+          <w:rtl/>
+          <w:lang w:bidi="fa-IR"/>
+        </w:rPr>
+        <w:t xml:space="preserve"> صرفا یه کلاس هست که پیاده سازی ها مختلف یه متد رو داخل خودش نگه میداره و بسته به خواسته </w:t>
+      </w:r>
+      <w:r>
+        <w:rPr>
+          <w:rFonts w:cs="B Nazanin"/>
+          <w:sz w:val="28"/>
+          <w:szCs w:val="28"/>
+          <w:lang w:bidi="fa-IR"/>
+        </w:rPr>
+        <w:t>client</w:t>
+      </w:r>
+      <w:r>
+        <w:rPr>
+          <w:rFonts w:cs="B Nazanin" w:hint="cs"/>
+          <w:sz w:val="28"/>
+          <w:szCs w:val="28"/>
+          <w:rtl/>
+          <w:lang w:bidi="fa-IR"/>
+        </w:rPr>
+        <w:t>،‌ پیاده سازی مورد نیاز رو بهش برمیگردونه.</w:t>
+      </w:r>
+    </w:p>
+    <w:p>
+      <w:pPr>
+        <w:pStyle w:val="ListParagraph"/>
+        <w:numPr>
+          <w:ilvl w:val="1"/>
+          <w:numId w:val="1"/>
+        </w:numPr>
+        <w:bidi/>
+        <w:rPr>
+          <w:rFonts w:cs="B Nazanin"/>
+          <w:sz w:val="28"/>
+          <w:szCs w:val="28"/>
+          <w:lang w:bidi="fa-IR"/>
+        </w:rPr>
+      </w:pPr>
+      <w:r>
+        <w:rPr>
+          <w:rFonts w:cs="B Nazanin" w:hint="cs"/>
+          <w:sz w:val="28"/>
+          <w:szCs w:val="28"/>
+          <w:rtl/>
+          <w:lang w:bidi="fa-IR"/>
+        </w:rPr>
+        <w:t xml:space="preserve">در </w:t>
+      </w:r>
+      <w:r>
+        <w:rPr>
+          <w:rFonts w:cs="B Nazanin"/>
+          <w:sz w:val="28"/>
+          <w:szCs w:val="28"/>
+          <w:lang w:bidi="fa-IR"/>
+        </w:rPr>
+        <w:t>Factory Method</w:t>
+      </w:r>
+      <w:r>
+        <w:rPr>
+          <w:rFonts w:cs="B Nazanin" w:hint="cs"/>
+          <w:sz w:val="28"/>
+          <w:szCs w:val="28"/>
+          <w:rtl/>
+          <w:lang w:bidi="fa-IR"/>
+        </w:rPr>
+        <w:t xml:space="preserve"> هم به نوعی همچین چیزی رو داریم اما با جزئیات و نکات بیشتر.</w:t>
+      </w:r>
+      <w:r>
+        <w:rPr>
+          <w:rFonts w:cs="B Nazanin"/>
+          <w:sz w:val="28"/>
+          <w:szCs w:val="28"/>
+          <w:rtl/>
+          <w:lang w:bidi="fa-IR"/>
+        </w:rPr>
+        <w:br/>
+      </w:r>
+      <w:r>
+        <w:rPr>
+          <w:rFonts w:cs="B Nazanin" w:hint="cs"/>
+          <w:sz w:val="28"/>
+          <w:szCs w:val="28"/>
+          <w:rtl/>
+          <w:lang w:bidi="fa-IR"/>
+        </w:rPr>
+        <w:t xml:space="preserve">اینجا یه کلاس </w:t>
+      </w:r>
+      <w:r>
+        <w:rPr>
+          <w:rFonts w:cs="B Nazanin"/>
+          <w:sz w:val="28"/>
+          <w:szCs w:val="28"/>
+          <w:lang w:bidi="fa-IR"/>
+        </w:rPr>
+        <w:t>Creator</w:t>
+      </w:r>
+      <w:r>
+        <w:rPr>
+          <w:rFonts w:cs="B Nazanin" w:hint="cs"/>
+          <w:sz w:val="28"/>
+          <w:szCs w:val="28"/>
+          <w:rtl/>
+          <w:lang w:bidi="fa-IR"/>
+        </w:rPr>
+        <w:t xml:space="preserve"> داریم که </w:t>
+      </w:r>
+      <w:r>
+        <w:rPr>
+          <w:rFonts w:cs="B Nazanin"/>
+          <w:sz w:val="28"/>
+          <w:szCs w:val="28"/>
+          <w:lang w:bidi="fa-IR"/>
+        </w:rPr>
+        <w:t>abstract</w:t>
+      </w:r>
+      <w:r>
+        <w:rPr>
+          <w:rFonts w:cs="B Nazanin" w:hint="cs"/>
+          <w:sz w:val="28"/>
+          <w:szCs w:val="28"/>
+          <w:rtl/>
+          <w:lang w:bidi="fa-IR"/>
+        </w:rPr>
+        <w:t xml:space="preserve"> هست. داخل این کلاس متدی داریم که شئ مورد نظر از اون اینترفیس رو میسازه</w:t>
+      </w:r>
+      <w:r>
+        <w:rPr>
+          <w:rFonts w:cs="B Nazanin" w:hint="cs"/>
+          <w:sz w:val="28"/>
+          <w:szCs w:val="28"/>
+          <w:rtl/>
+          <w:lang w:bidi="fa-IR"/>
+        </w:rPr>
+        <w:t xml:space="preserve"> (</w:t>
+      </w:r>
+      <w:r>
+        <w:rPr>
+          <w:rFonts w:cs="B Nazanin"/>
+          <w:sz w:val="28"/>
+          <w:szCs w:val="28"/>
+          <w:lang w:bidi="fa-IR"/>
+        </w:rPr>
+        <w:t xml:space="preserve">IProduct </w:t>
+      </w:r>
+      <w:r>
+        <w:rPr>
+          <w:rFonts w:cs="B Nazanin"/>
+          <w:sz w:val="28"/>
+          <w:szCs w:val="28"/>
+          <w:lang w:bidi="fa-IR"/>
+        </w:rPr>
+        <w:t>CreateProduct</w:t>
+      </w:r>
+      <w:r>
+        <w:rPr>
+          <w:rFonts w:cs="B Nazanin"/>
+          <w:sz w:val="28"/>
+          <w:szCs w:val="28"/>
+          <w:lang w:bidi="fa-IR"/>
+        </w:rPr>
+        <w:t>()</w:t>
+      </w:r>
+      <w:r>
+        <w:rPr>
+          <w:rFonts w:cs="B Nazanin" w:hint="cs"/>
+          <w:sz w:val="28"/>
+          <w:szCs w:val="28"/>
+          <w:rtl/>
+          <w:lang w:bidi="fa-IR"/>
+        </w:rPr>
+        <w:t>)</w:t>
+      </w:r>
+      <w:r>
+        <w:rPr>
+          <w:rFonts w:cs="B Nazanin" w:hint="cs"/>
+          <w:sz w:val="28"/>
+          <w:szCs w:val="28"/>
+          <w:rtl/>
+          <w:lang w:bidi="fa-IR"/>
+        </w:rPr>
+        <w:t xml:space="preserve">. نکته اینجاس که داریم حتی سازنده ها رو هم به نوعی جدا میکنیم و دیگه داخل یه کلاس نمیذاریمشون (مثل </w:t>
+      </w:r>
+      <w:r>
+        <w:rPr>
+          <w:rFonts w:cs="B Nazanin"/>
+          <w:sz w:val="28"/>
+          <w:szCs w:val="28"/>
+          <w:lang w:bidi="fa-IR"/>
+        </w:rPr>
+        <w:t>simple factory</w:t>
+      </w:r>
+      <w:r>
+        <w:rPr>
+          <w:rFonts w:cs="B Nazanin" w:hint="cs"/>
+          <w:sz w:val="28"/>
+          <w:szCs w:val="28"/>
+          <w:rtl/>
+          <w:lang w:bidi="fa-IR"/>
+        </w:rPr>
+        <w:t xml:space="preserve">). حالا چندتا کلاس داریم که از این کلاس </w:t>
+      </w:r>
+      <w:r>
+        <w:rPr>
+          <w:rFonts w:cs="B Nazanin"/>
+          <w:sz w:val="28"/>
+          <w:szCs w:val="28"/>
+          <w:lang w:bidi="fa-IR"/>
+        </w:rPr>
+        <w:t>Creator</w:t>
+      </w:r>
+      <w:r>
+        <w:rPr>
+          <w:rFonts w:cs="B Nazanin" w:hint="cs"/>
+          <w:sz w:val="28"/>
+          <w:szCs w:val="28"/>
+          <w:rtl/>
+          <w:lang w:bidi="fa-IR"/>
+        </w:rPr>
+        <w:t xml:space="preserve"> ارث بری می کنن</w:t>
+      </w:r>
+      <w:r>
+        <w:rPr>
+          <w:rFonts w:cs="B Nazanin" w:hint="cs"/>
+          <w:sz w:val="28"/>
+          <w:szCs w:val="28"/>
+          <w:rtl/>
+          <w:lang w:bidi="fa-IR"/>
+        </w:rPr>
+        <w:t xml:space="preserve"> و در نتیجه،‌ متد </w:t>
+      </w:r>
+      <w:r>
+        <w:rPr>
+          <w:rFonts w:cs="B Nazanin"/>
+          <w:sz w:val="28"/>
+          <w:szCs w:val="28"/>
+          <w:lang w:bidi="fa-IR"/>
+        </w:rPr>
+        <w:t>Create</w:t>
+      </w:r>
+      <w:r>
+        <w:rPr>
+          <w:rFonts w:cs="B Nazanin"/>
+          <w:sz w:val="28"/>
+          <w:szCs w:val="28"/>
+          <w:lang w:bidi="fa-IR"/>
+        </w:rPr>
+        <w:t>Product</w:t>
+      </w:r>
+      <w:r>
+        <w:rPr>
+          <w:rFonts w:cs="B Nazanin" w:hint="cs"/>
+          <w:sz w:val="28"/>
+          <w:szCs w:val="28"/>
+          <w:rtl/>
+          <w:lang w:bidi="fa-IR"/>
+        </w:rPr>
+        <w:t xml:space="preserve"> ای که داخل </w:t>
+      </w:r>
+      <w:r>
+        <w:rPr>
+          <w:rFonts w:cs="B Nazanin"/>
+          <w:sz w:val="28"/>
+          <w:szCs w:val="28"/>
+          <w:lang w:bidi="fa-IR"/>
+        </w:rPr>
+        <w:t>Creator</w:t>
+      </w:r>
+      <w:r>
+        <w:rPr>
+          <w:rFonts w:cs="B Nazanin" w:hint="cs"/>
+          <w:sz w:val="28"/>
+          <w:szCs w:val="28"/>
+          <w:rtl/>
+          <w:lang w:bidi="fa-IR"/>
+        </w:rPr>
+        <w:t xml:space="preserve"> تعریف شده بود </w:t>
+      </w:r>
+      <w:r>
+        <w:rPr>
+          <w:rFonts w:cs="B Nazanin" w:hint="cs"/>
+          <w:sz w:val="28"/>
+          <w:szCs w:val="28"/>
+          <w:rtl/>
+          <w:lang w:bidi="fa-IR"/>
+        </w:rPr>
+        <w:t xml:space="preserve">باید داخل این کلاس ها پیاده سازی بشه. از اون طرف کلاس هایی که قرار بوده ازشون شئ بسازیم،‌ اینترفیس ما رو </w:t>
+      </w:r>
+      <w:r>
+        <w:rPr>
+          <w:rFonts w:cs="B Nazanin"/>
+          <w:sz w:val="28"/>
+          <w:szCs w:val="28"/>
+          <w:lang w:bidi="fa-IR"/>
+        </w:rPr>
+        <w:t>implement</w:t>
+      </w:r>
+      <w:r>
+        <w:rPr>
+          <w:rFonts w:cs="B Nazanin" w:hint="cs"/>
+          <w:sz w:val="28"/>
+          <w:szCs w:val="28"/>
+          <w:rtl/>
+          <w:lang w:bidi="fa-IR"/>
+        </w:rPr>
+        <w:t xml:space="preserve"> می کنن (</w:t>
+      </w:r>
+      <w:r>
+        <w:rPr>
+          <w:rFonts w:cs="B Nazanin"/>
+          <w:sz w:val="28"/>
+          <w:szCs w:val="28"/>
+          <w:lang w:bidi="fa-IR"/>
+        </w:rPr>
+        <w:t>IProduct</w:t>
+      </w:r>
+      <w:r>
+        <w:rPr>
+          <w:rFonts w:cs="B Nazanin" w:hint="cs"/>
+          <w:sz w:val="28"/>
+          <w:szCs w:val="28"/>
+          <w:rtl/>
+          <w:lang w:bidi="fa-IR"/>
+        </w:rPr>
+        <w:t>).</w:t>
+      </w:r>
+      <w:r>
+        <w:rPr>
+          <w:rFonts w:cs="B Nazanin"/>
+          <w:sz w:val="28"/>
+          <w:szCs w:val="28"/>
+          <w:rtl/>
+          <w:lang w:bidi="fa-IR"/>
+        </w:rPr>
+        <w:br/>
+      </w:r>
+      <w:r>
+        <w:rPr>
+          <w:rFonts w:cs="B Nazanin" w:hint="cs"/>
+          <w:sz w:val="28"/>
+          <w:szCs w:val="28"/>
+          <w:rtl/>
+          <w:lang w:bidi="fa-IR"/>
+        </w:rPr>
+        <w:t xml:space="preserve">در نهایت، ما یه متغیر از نوع </w:t>
+      </w:r>
+      <w:r>
+        <w:rPr>
+          <w:rFonts w:cs="B Nazanin"/>
+          <w:sz w:val="28"/>
+          <w:szCs w:val="28"/>
+          <w:lang w:bidi="fa-IR"/>
+        </w:rPr>
+        <w:t>Creator</w:t>
+      </w:r>
+      <w:r>
+        <w:rPr>
+          <w:rFonts w:cs="B Nazanin" w:hint="cs"/>
+          <w:sz w:val="28"/>
+          <w:szCs w:val="28"/>
+          <w:rtl/>
+          <w:lang w:bidi="fa-IR"/>
+        </w:rPr>
+        <w:t xml:space="preserve"> داریم که داخلش میتونه از هر کدوم کلاس هایی که ارث بری ازش کردن، </w:t>
+      </w:r>
+      <w:r>
+        <w:rPr>
+          <w:rFonts w:cs="B Nazanin"/>
+          <w:sz w:val="28"/>
+          <w:szCs w:val="28"/>
+          <w:lang w:bidi="fa-IR"/>
+        </w:rPr>
+        <w:t>new</w:t>
+      </w:r>
+      <w:r>
+        <w:rPr>
+          <w:rFonts w:cs="B Nazanin" w:hint="cs"/>
+          <w:sz w:val="28"/>
+          <w:szCs w:val="28"/>
+          <w:rtl/>
+          <w:lang w:bidi="fa-IR"/>
+        </w:rPr>
+        <w:t xml:space="preserve"> بشه و بعد از روی اون شئ،‌ </w:t>
+      </w:r>
+      <w:r>
+        <w:rPr>
+          <w:rFonts w:cs="B Nazanin"/>
+          <w:sz w:val="28"/>
+          <w:szCs w:val="28"/>
+          <w:lang w:bidi="fa-IR"/>
+        </w:rPr>
+        <w:t>Product</w:t>
+      </w:r>
+      <w:r>
+        <w:rPr>
+          <w:rFonts w:cs="B Nazanin" w:hint="cs"/>
+          <w:sz w:val="28"/>
+          <w:szCs w:val="28"/>
+          <w:rtl/>
+          <w:lang w:bidi="fa-IR"/>
+        </w:rPr>
+        <w:t xml:space="preserve"> مورد نظر مون رو بدست بیاریم.</w:t>
+      </w:r>
+      <w:r>
+        <w:rPr>
+          <w:rFonts w:cs="B Nazanin" w:hint="cs"/>
+          <w:sz w:val="28"/>
+          <w:szCs w:val="28"/>
+          <w:rtl/>
+          <w:lang w:bidi="fa-IR"/>
+        </w:rPr>
+        <w:t xml:space="preserve"> </w:t>
+      </w:r>
+    </w:p>
+    <w:p>
+      <w:pPr>
+        <w:pStyle w:val="ListParagraph"/>
+        <w:numPr>
+          <w:ilvl w:val="1"/>
+          <w:numId w:val="1"/>
+        </w:numPr>
+        <w:bidi/>
+        <w:rPr>
+          <w:rFonts w:cs="B Nazanin"/>
+          <w:sz w:val="28"/>
+          <w:szCs w:val="28"/>
+          <w:lang w:bidi="fa-IR"/>
+        </w:rPr>
+      </w:pPr>
+      <w:r>
+        <w:rPr>
+          <w:rFonts w:cs="B Nazanin" w:hint="cs"/>
+          <w:sz w:val="28"/>
+          <w:szCs w:val="28"/>
+          <w:rtl/>
+          <w:lang w:bidi="fa-IR"/>
+        </w:rPr>
+        <w:t xml:space="preserve">یکی از قشنگی های این پترن اینه که میشه این دو مدل </w:t>
+      </w:r>
+      <w:r>
+        <w:rPr>
+          <w:rFonts w:cs="B Nazanin"/>
+          <w:sz w:val="28"/>
+          <w:szCs w:val="28"/>
+          <w:lang w:bidi="fa-IR"/>
+        </w:rPr>
+        <w:t>simple factory</w:t>
+      </w:r>
+      <w:r>
+        <w:rPr>
+          <w:rFonts w:cs="B Nazanin" w:hint="cs"/>
+          <w:sz w:val="28"/>
+          <w:szCs w:val="28"/>
+          <w:rtl/>
+          <w:lang w:bidi="fa-IR"/>
+        </w:rPr>
+        <w:t xml:space="preserve"> و </w:t>
+      </w:r>
+      <w:r>
+        <w:rPr>
+          <w:rFonts w:cs="B Nazanin"/>
+          <w:sz w:val="28"/>
+          <w:szCs w:val="28"/>
+          <w:lang w:bidi="fa-IR"/>
+        </w:rPr>
+        <w:t>factory method</w:t>
+      </w:r>
+      <w:r>
+        <w:rPr>
+          <w:rFonts w:cs="B Nazanin" w:hint="cs"/>
+          <w:sz w:val="28"/>
+          <w:szCs w:val="28"/>
+          <w:rtl/>
+          <w:lang w:bidi="fa-IR"/>
+        </w:rPr>
+        <w:t xml:space="preserve"> رو با هم ترکیب کرد؛ به این صورت که میتونیم یه کلاس بسازیم که مشخص کنه کدوم یکی از </w:t>
+      </w:r>
+      <w:r>
+        <w:rPr>
+          <w:rFonts w:cs="B Nazanin"/>
+          <w:sz w:val="28"/>
+          <w:szCs w:val="28"/>
+          <w:lang w:bidi="fa-IR"/>
+        </w:rPr>
+        <w:t>ConcreteCreator</w:t>
+      </w:r>
+      <w:r>
+        <w:rPr>
+          <w:rFonts w:cs="B Nazanin" w:hint="cs"/>
+          <w:sz w:val="28"/>
+          <w:szCs w:val="28"/>
+          <w:rtl/>
+          <w:lang w:bidi="fa-IR"/>
+        </w:rPr>
+        <w:t xml:space="preserve"> ها (مثلا بر اساس یک یا چند تا ورودی) باید </w:t>
+      </w:r>
+      <w:r>
+        <w:rPr>
+          <w:rFonts w:cs="B Nazanin"/>
+          <w:sz w:val="28"/>
+          <w:szCs w:val="28"/>
+          <w:lang w:bidi="fa-IR"/>
+        </w:rPr>
+        <w:t>new</w:t>
+      </w:r>
+      <w:r>
+        <w:rPr>
+          <w:rFonts w:cs="B Nazanin" w:hint="cs"/>
+          <w:sz w:val="28"/>
+          <w:szCs w:val="28"/>
+          <w:rtl/>
+          <w:lang w:bidi="fa-IR"/>
+        </w:rPr>
+        <w:t xml:space="preserve"> بشه.</w:t>
+      </w:r>
+    </w:p>
+    <w:p>
+      <w:pPr>
+        <w:pStyle w:val="ListParagraph"/>
+        <w:numPr>
+          <w:ilvl w:val="1"/>
+          <w:numId w:val="1"/>
+        </w:numPr>
+        <w:bidi/>
+        <w:rPr>
+          <w:rFonts w:cs="B Nazanin"/>
+          <w:sz w:val="28"/>
+          <w:szCs w:val="28"/>
+          <w:lang w:bidi="fa-IR"/>
+        </w:rPr>
+      </w:pPr>
+      <w:r>
+        <w:rPr>
+          <w:rFonts w:cs="B Nazanin" w:hint="cs"/>
+          <w:sz w:val="28"/>
+          <w:szCs w:val="28"/>
+          <w:rtl/>
+          <w:lang w:bidi="fa-IR"/>
+        </w:rPr>
+        <w:lastRenderedPageBreak/>
+        <w:t xml:space="preserve">یه نمونه از </w:t>
+      </w:r>
+      <w:r>
+        <w:rPr>
+          <w:rFonts w:cs="B Nazanin"/>
+          <w:sz w:val="28"/>
+          <w:szCs w:val="28"/>
+          <w:lang w:bidi="fa-IR"/>
+        </w:rPr>
+        <w:t>class diagram</w:t>
+      </w:r>
+      <w:r>
+        <w:rPr>
+          <w:rFonts w:cs="B Nazanin" w:hint="cs"/>
+          <w:sz w:val="28"/>
+          <w:szCs w:val="28"/>
+          <w:rtl/>
+          <w:lang w:bidi="fa-IR"/>
+        </w:rPr>
+        <w:t xml:space="preserve"> این پترن رو داشته باشیم:</w:t>
+      </w:r>
+      <w:r>
+        <w:rPr>
+          <w:rFonts w:cs="B Nazanin"/>
+          <w:sz w:val="28"/>
+          <w:szCs w:val="28"/>
+          <w:rtl/>
+          <w:lang w:bidi="fa-IR"/>
+        </w:rPr>
+        <w:br/>
+      </w:r>
+      <w:r>
+        <w:rPr>
+          <w:rFonts w:cs="B Nazanin"/>
+          <w:noProof/>
+          <w:sz w:val="28"/>
+          <w:szCs w:val="28"/>
+          <w:lang w:bidi="fa-IR"/>
+        </w:rPr>
+        <w:drawing>
+          <wp:inline distT="0" distB="0" distL="0" distR="0" wp14:anchorId="7296074D" wp14:editId="711B743D">
+            <wp:extent cx="5943600" cy="3334385"/>
+            <wp:effectExtent l="0" t="0" r="0" b="5715"/>
+            <wp:docPr id="893250929" name="Picture 1"/>
+            <wp:cNvGraphicFramePr>
+              <a:graphicFrameLocks xmlns:a="http://schemas.openxmlformats.org/drawingml/2006/main" noChangeAspect="1"/>
+            </wp:cNvGraphicFramePr>
+            <a:graphic xmlns:a="http://schemas.openxmlformats.org/drawingml/2006/main">
+              <a:graphicData uri="http://schemas.openxmlformats.org/drawingml/2006/picture">
+                <pic:pic xmlns:pic="http://schemas.openxmlformats.org/drawingml/2006/picture">
+                  <pic:nvPicPr>
+                    <pic:cNvPr id="893250929" name="Picture 893250929"/>
+                    <pic:cNvPicPr/>
+                  </pic:nvPicPr>
+                  <pic:blipFill>
+                    <a:blip r:embed="rId5" cstate="print">
+                      <a:extLst>
+                        <a:ext uri="{28A0092B-C50C-407E-A947-70E740481C1C}">
+                          <a14:useLocalDpi xmlns:a14="http://schemas.microsoft.com/office/drawing/2010/main" val="0"/>
+                        </a:ext>
+                      </a:extLst>
+                    </a:blip>
+                    <a:stretch>
+                      <a:fillRect/>
+                    </a:stretch>
+                  </pic:blipFill>
+                  <pic:spPr>
+                    <a:xfrm>
+                      <a:off x="0" y="0"/>
+                      <a:ext cx="5943600" cy="3334385"/>
+                    </a:xfrm>
+                    <a:prstGeom prst="rect">
+                      <a:avLst/>
+                    </a:prstGeom>
+                  </pic:spPr>
+                </pic:pic>
+              </a:graphicData>
+            </a:graphic>
+          </wp:inline>
+        </w:drawing>
+      </w:r>
+    </w:p>
+    <w:p>
+      <w:pPr>
+        <w:pStyle w:val="ListParagraph"/>
+        <w:numPr>
+          <w:ilvl w:val="1"/>
+          <w:numId w:val="1"/>
+        </w:numPr>
+        <w:bidi/>
+        <w:rPr>
+          <w:rFonts w:cs="B Nazanin"/>
+          <w:sz w:val="28"/>
+          <w:szCs w:val="28"/>
+          <w:lang w:bidi="fa-IR"/>
+        </w:rPr>
+      </w:pPr>
+      <w:r>
+        <w:rPr>
+          <w:rFonts w:cs="B Nazanin" w:hint="cs"/>
+          <w:sz w:val="28"/>
+          <w:szCs w:val="28"/>
+          <w:rtl/>
+          <w:lang w:bidi="fa-IR"/>
+        </w:rPr>
+        <w:t>مزایا:</w:t>
+      </w:r>
+    </w:p>
+    <w:p>
+      <w:pPr>
+        <w:pStyle w:val="ListParagraph"/>
+        <w:numPr>
+          <w:ilvl w:val="2"/>
+          <w:numId w:val="1"/>
+        </w:numPr>
+        <w:bidi/>
+        <w:rPr>
+          <w:rFonts w:cs="B Nazanin"/>
+          <w:sz w:val="28"/>
+          <w:szCs w:val="28"/>
+          <w:lang w:bidi="fa-IR"/>
+        </w:rPr>
+      </w:pPr>
+      <w:r>
+        <w:rPr>
+          <w:rFonts w:cs="B Nazanin"/>
+          <w:sz w:val="28"/>
+          <w:szCs w:val="28"/>
+          <w:lang w:bidi="fa-IR"/>
+        </w:rPr>
+        <w:t>Client</w:t>
+      </w:r>
+      <w:r>
+        <w:rPr>
+          <w:rFonts w:cs="B Nazanin" w:hint="cs"/>
+          <w:sz w:val="28"/>
+          <w:szCs w:val="28"/>
+          <w:rtl/>
+          <w:lang w:bidi="fa-IR"/>
+        </w:rPr>
+        <w:t xml:space="preserve"> دیگه براش مهم نیست که کدوم </w:t>
+      </w:r>
+      <w:r>
+        <w:rPr>
+          <w:rFonts w:cs="B Nazanin"/>
+          <w:sz w:val="28"/>
+          <w:szCs w:val="28"/>
+          <w:lang w:bidi="fa-IR"/>
+        </w:rPr>
+        <w:t>ConcreteProduct</w:t>
+      </w:r>
+      <w:r>
+        <w:rPr>
+          <w:rFonts w:cs="B Nazanin" w:hint="cs"/>
+          <w:sz w:val="28"/>
+          <w:szCs w:val="28"/>
+          <w:rtl/>
+          <w:lang w:bidi="fa-IR"/>
+        </w:rPr>
+        <w:t xml:space="preserve"> رو داره میگیره و وابستگی بین این دوتا از بین میره</w:t>
+      </w:r>
+    </w:p>
+    <w:p>
+      <w:pPr>
+        <w:pStyle w:val="ListParagraph"/>
+        <w:numPr>
+          <w:ilvl w:val="2"/>
+          <w:numId w:val="1"/>
+        </w:numPr>
+        <w:bidi/>
+        <w:rPr>
+          <w:rFonts w:cs="B Nazanin"/>
+          <w:sz w:val="28"/>
+          <w:szCs w:val="28"/>
+          <w:lang w:bidi="fa-IR"/>
+        </w:rPr>
+      </w:pPr>
+      <w:r>
+        <w:rPr>
+          <w:rFonts w:cs="B Nazanin" w:hint="cs"/>
+          <w:sz w:val="28"/>
+          <w:szCs w:val="28"/>
+          <w:rtl/>
+          <w:lang w:bidi="fa-IR"/>
+        </w:rPr>
+        <w:t xml:space="preserve">حفظ اصل </w:t>
+      </w:r>
+      <w:r>
+        <w:rPr>
+          <w:rFonts w:cs="B Nazanin"/>
+          <w:sz w:val="28"/>
+          <w:szCs w:val="28"/>
+          <w:lang w:bidi="fa-IR"/>
+        </w:rPr>
+        <w:t>Single Responsibility</w:t>
+      </w:r>
+      <w:r>
+        <w:rPr>
+          <w:rFonts w:cs="B Nazanin" w:hint="cs"/>
+          <w:sz w:val="28"/>
+          <w:szCs w:val="28"/>
+          <w:rtl/>
+          <w:lang w:bidi="fa-IR"/>
+        </w:rPr>
+        <w:t xml:space="preserve"> که واضحا داره به هر کلاس یه وظیفه مشخص میده</w:t>
+      </w:r>
+      <w:r>
+        <w:rPr>
+          <w:rFonts w:cs="B Nazanin" w:hint="cs"/>
+          <w:sz w:val="28"/>
+          <w:szCs w:val="28"/>
+          <w:rtl/>
+          <w:lang w:bidi="fa-IR"/>
+        </w:rPr>
+        <w:t>.</w:t>
+      </w:r>
+    </w:p>
+    <w:p>
+      <w:pPr>
+        <w:pStyle w:val="ListParagraph"/>
+        <w:numPr>
+          <w:ilvl w:val="2"/>
+          <w:numId w:val="1"/>
+        </w:numPr>
+        <w:bidi/>
+        <w:rPr>
+          <w:rFonts w:cs="B Nazanin"/>
+          <w:sz w:val="28"/>
+          <w:szCs w:val="28"/>
+          <w:lang w:bidi="fa-IR"/>
+        </w:rPr>
+      </w:pPr>
+      <w:r>
+        <w:rPr>
+          <w:rFonts w:cs="B Nazanin" w:hint="cs"/>
+          <w:sz w:val="28"/>
+          <w:szCs w:val="28"/>
+          <w:rtl/>
+          <w:lang w:bidi="fa-IR"/>
+        </w:rPr>
+        <w:t xml:space="preserve">به طریق مشابه، اصل </w:t>
+      </w:r>
+      <w:r>
+        <w:rPr>
+          <w:rFonts w:cs="B Nazanin"/>
+          <w:sz w:val="28"/>
+          <w:szCs w:val="28"/>
+          <w:lang w:bidi="fa-IR"/>
+        </w:rPr>
+        <w:t>open/closed</w:t>
+      </w:r>
+      <w:r>
+        <w:rPr>
+          <w:rFonts w:cs="B Nazanin" w:hint="cs"/>
+          <w:sz w:val="28"/>
+          <w:szCs w:val="28"/>
+          <w:rtl/>
+          <w:lang w:bidi="fa-IR"/>
+        </w:rPr>
+        <w:t xml:space="preserve"> هم داره رعایت میشه.</w:t>
+      </w:r>
+    </w:p>
+    <w:p>
+      <w:pPr>
+        <w:pStyle w:val="ListParagraph"/>
+        <w:numPr>
+          <w:ilvl w:val="2"/>
+          <w:numId w:val="1"/>
+        </w:numPr>
+        <w:bidi/>
+        <w:rPr>
+          <w:rFonts w:cs="B Nazanin"/>
+          <w:sz w:val="28"/>
+          <w:szCs w:val="28"/>
+          <w:lang w:bidi="fa-IR"/>
+        </w:rPr>
+      </w:pPr>
+      <w:r>
+        <w:rPr>
+          <w:rFonts w:cs="B Nazanin" w:hint="cs"/>
+          <w:sz w:val="28"/>
+          <w:szCs w:val="28"/>
+          <w:rtl/>
+          <w:lang w:bidi="fa-IR"/>
+        </w:rPr>
+        <w:t>انعطاف پذیری بالایی توی کد ایجاد میکنه؛ هر چیزی که نیاز باشه اضافه کنیم یا تغییر بدیم،‌ یه لایه (کلاس) براش داریم و میتونیم بدون درگیر کردن باقی بخش ها، ‌بخش مورد نظرمونو تغییر بدیم.</w:t>
+      </w:r>
+    </w:p>
+    <w:p>
+      <w:pPr>
+        <w:pStyle w:val="ListParagraph"/>
+        <w:numPr>
+          <w:ilvl w:val="1"/>
+          <w:numId w:val="1"/>
+        </w:numPr>
+        <w:bidi/>
+        <w:rPr>
+          <w:rFonts w:cs="B Nazanin"/>
+          <w:sz w:val="28"/>
+          <w:szCs w:val="28"/>
+          <w:lang w:bidi="fa-IR"/>
+        </w:rPr>
+      </w:pPr>
+      <w:r>
+        <w:rPr>
+          <w:rFonts w:cs="B Nazanin" w:hint="cs"/>
+          <w:sz w:val="28"/>
+          <w:szCs w:val="28"/>
+          <w:rtl/>
+          <w:lang w:bidi="fa-IR"/>
+        </w:rPr>
+        <w:t>معایب:</w:t>
+      </w:r>
+    </w:p>
+    <w:p>
+      <w:pPr>
+        <w:pStyle w:val="ListParagraph"/>
+        <w:numPr>
+          <w:ilvl w:val="2"/>
+          <w:numId w:val="1"/>
+        </w:numPr>
+        <w:bidi/>
+        <w:rPr>
+          <w:rFonts w:cs="B Nazanin"/>
+          <w:sz w:val="28"/>
+          <w:szCs w:val="28"/>
+          <w:lang w:bidi="fa-IR"/>
+        </w:rPr>
+      </w:pPr>
+      <w:r>
+        <w:rPr>
+          <w:rFonts w:cs="B Nazanin" w:hint="cs"/>
+          <w:sz w:val="28"/>
+          <w:szCs w:val="28"/>
+          <w:rtl/>
+          <w:lang w:bidi="fa-IR"/>
+        </w:rPr>
+        <w:t xml:space="preserve">همونقدر که انعطاف پذیری بالاتر </w:t>
+      </w:r>
+      <w:r>
+        <w:rPr>
+          <w:rFonts w:cs="B Nazanin" w:hint="cs"/>
+          <w:sz w:val="28"/>
+          <w:szCs w:val="28"/>
+          <w:rtl/>
+          <w:lang w:bidi="fa-IR"/>
+        </w:rPr>
+        <w:t>میره</w:t>
+      </w:r>
+      <w:r>
+        <w:rPr>
+          <w:rFonts w:cs="B Nazanin" w:hint="cs"/>
+          <w:sz w:val="28"/>
+          <w:szCs w:val="28"/>
+          <w:rtl/>
+          <w:lang w:bidi="fa-IR"/>
+        </w:rPr>
+        <w:t xml:space="preserve">،‌ پیچیدگی کد هم بیشتر </w:t>
+      </w:r>
+      <w:r>
+        <w:rPr>
+          <w:rFonts w:cs="B Nazanin" w:hint="cs"/>
+          <w:sz w:val="28"/>
+          <w:szCs w:val="28"/>
+          <w:rtl/>
+          <w:lang w:bidi="fa-IR"/>
+        </w:rPr>
+        <w:t>میشه.</w:t>
+      </w:r>
+    </w:p>
+    <w:p>
+      <w:pPr>
+        <w:pStyle w:val="ListParagraph"/>
+        <w:numPr>
+          <w:ilvl w:val="2"/>
+          <w:numId w:val="1"/>
+        </w:numPr>
+        <w:bidi/>
+        <w:rPr>
+          <w:rFonts w:cs="B Nazanin"/>
+          <w:sz w:val="28"/>
+          <w:szCs w:val="28"/>
+          <w:lang w:bidi="fa-IR"/>
+        </w:rPr>
+      </w:pPr>
+      <w:r>
+        <w:rPr>
+          <w:rFonts w:cs="B Nazanin" w:hint="cs"/>
+          <w:sz w:val="28"/>
+          <w:szCs w:val="28"/>
+          <w:rtl/>
+          <w:lang w:bidi="fa-IR"/>
+        </w:rPr>
+        <w:t xml:space="preserve">مدت زمان توسعه بیشتر میشه؛ هر چی تعداد </w:t>
+      </w:r>
+      <w:r>
+        <w:rPr>
+          <w:rFonts w:cs="B Nazanin"/>
+          <w:sz w:val="28"/>
+          <w:szCs w:val="28"/>
+          <w:lang w:bidi="fa-IR"/>
+        </w:rPr>
+        <w:t>concrete</w:t>
+      </w:r>
+      <w:r>
+        <w:rPr>
+          <w:rFonts w:cs="B Nazanin" w:hint="cs"/>
+          <w:sz w:val="28"/>
+          <w:szCs w:val="28"/>
+          <w:rtl/>
+          <w:lang w:bidi="fa-IR"/>
+        </w:rPr>
+        <w:t xml:space="preserve"> ها بالاتر بره،‌ تعداد کلاس های مورد نظر و تست ها هم بیشتر میشن</w:t>
+      </w:r>
+      <w:r>
+        <w:rPr>
+          <w:rFonts w:cs="B Nazanin" w:hint="cs"/>
+          <w:sz w:val="28"/>
+          <w:szCs w:val="28"/>
+          <w:rtl/>
+          <w:lang w:bidi="fa-IR"/>
+        </w:rPr>
+        <w:t>.</w:t>
+      </w:r>
+    </w:p>
+    <w:p>
+      <w:pPr>
+        <w:pStyle w:val="ListParagraph"/>
+        <w:numPr>
+          <w:ilvl w:val="2"/>
+          <w:numId w:val="1"/>
+        </w:numPr>
+        <w:bidi/>
+        <w:rPr>
+          <w:rFonts w:cs="B Nazanin"/>
+          <w:sz w:val="28"/>
+          <w:szCs w:val="28"/>
+          <w:lang w:bidi="fa-IR"/>
+        </w:rPr>
+      </w:pPr>
+      <w:r>
+        <w:rPr>
+          <w:rFonts w:cs="B Nazanin" w:hint="cs"/>
+          <w:sz w:val="28"/>
+          <w:szCs w:val="28"/>
+          <w:rtl/>
+          <w:lang w:bidi="fa-IR"/>
+        </w:rPr>
+        <w:t>قرار نیست هر جایی استفاده بشه. گرچه پترن پرکاربردی هست اما باید همیشه در نظر بگیریم که آیا مزایاش در اون موقعیت خاص به معایب اش میچربه یا نه.</w:t>
       </w:r>
     </w:p>
     <w:p>
@@ -2842,6 +4132,7 @@
           <w:szCs w:val="28"/>
           <w:lang w:bidi="fa-IR"/>
         </w:rPr>
+        <w:lastRenderedPageBreak/>
         <w:br w:type="page"/>
       </w:r>
     </w:p>
@@ -3055,7 +4346,7 @@
                     <pic:cNvPicPr/>
                   </pic:nvPicPr>
                   <pic:blipFill>
-                    <a:blip r:embed="rId5"/>
+                    <a:blip r:embed="rId6"/>
                     <a:stretch>
                       <a:fillRect/>
                     </a:stretch>
@@ -3547,7 +4838,6 @@
           <w:rtl/>
           <w:lang w:bidi="fa-IR"/>
         </w:rPr>
-        <w:lastRenderedPageBreak/>
         <w:t>مزایا:</w:t>
       </w:r>
     </w:p>
@@ -3683,6 +4973,7 @@
           <w:rtl/>
           <w:lang w:bidi="fa-IR"/>
         </w:rPr>
+        <w:lastRenderedPageBreak/>
         <w:t xml:space="preserve">جلوگیری از </w:t>
       </w:r>
       <w:r>
@@ -4115,7 +5406,6 @@
           <w:rFonts w:cs="B Nazanin"/>
           <w:sz w:val="28"/>
           <w:szCs w:val="28"/>
-          <w:rtl/>
           <w:lang w:bidi="fa-IR"/>
         </w:rPr>
       </w:pPr>
@@ -4129,6 +5419,58 @@
         </w:rPr>
         <w:t>تست کردنش میتونه سخت باشه چون سناریو های زیادی رو ممکنه نیاز باشه بررسی کنیم.</w:t>
       </w:r>
+    </w:p>
+    <w:p>
+      <w:pPr>
+        <w:pStyle w:val="ListParagraph"/>
+        <w:numPr>
+          <w:ilvl w:val="0"/>
+          <w:numId w:val="1"/>
+        </w:numPr>
+        <w:bidi/>
+        <w:rPr>
+          <w:rFonts w:cs="B Nazanin"/>
+          <w:sz w:val="28"/>
+          <w:szCs w:val="28"/>
+          <w:lang w:bidi="fa-IR"/>
+        </w:rPr>
+      </w:pPr>
+      <w:r>
+        <w:rPr>
+          <w:rFonts w:cs="B Nazanin"/>
+          <w:sz w:val="28"/>
+          <w:szCs w:val="28"/>
+          <w:lang w:bidi="fa-IR"/>
+        </w:rPr>
+        <w:t>Visitor</w:t>
+      </w:r>
+      <w:r>
+        <w:rPr>
+          <w:rFonts w:cs="B Nazanin" w:hint="cs"/>
+          <w:sz w:val="28"/>
+          <w:szCs w:val="28"/>
+          <w:rtl/>
+          <w:lang w:bidi="fa-IR"/>
+        </w:rPr>
+        <w:t>؟</w:t>
+      </w:r>
+    </w:p>
+    <w:p>
+      <w:pPr>
+        <w:pStyle w:val="ListParagraph"/>
+        <w:numPr>
+          <w:ilvl w:val="0"/>
+          <w:numId w:val="1"/>
+        </w:numPr>
+        <w:bidi/>
+        <w:rPr>
+          <w:rFonts w:cs="B Nazanin"/>
+          <w:sz w:val="28"/>
+          <w:szCs w:val="28"/>
+          <w:rtl/>
+          <w:lang w:bidi="fa-IR"/>
+        </w:rPr>
+      </w:pPr>
     </w:p>
     <w:sectPr>
       <w:pgSz w:w="12240" w:h="15840"/>

</xml_diff>